<commit_message>
I have done all my parts i think - Bebin
</commit_message>
<xml_diff>
--- a/Software Design Document.docx
+++ b/Software Design Document.docx
@@ -2380,45 +2380,65 @@
     </w:p>
     <w:p>
       <w:pPr>
-        <w:rPr>
-          <w:color w:val="FF0000"/>
-        </w:rPr>
-      </w:pPr>
-      <w:r>
-        <w:rPr>
-          <w:color w:val="FF0000"/>
-        </w:rPr>
-        <w:t>This is your initial</w:t>
-      </w:r>
-      <w:r>
-        <w:rPr>
-          <w:color w:val="FF0000"/>
-        </w:rPr>
-        <w:t xml:space="preserve"> interface</w:t>
-      </w:r>
-      <w:r>
-        <w:rPr>
-          <w:color w:val="FF0000"/>
-        </w:rPr>
-        <w:t xml:space="preserve"> design. Describe the tools you used for this design stage and any key findings that informed your design.  This </w:t>
-      </w:r>
-      <w:r>
-        <w:rPr>
-          <w:color w:val="FF0000"/>
-        </w:rPr>
-        <w:t>introduction is descriptive and should</w:t>
-      </w:r>
-      <w:r>
-        <w:rPr>
-          <w:color w:val="FF0000"/>
-        </w:rPr>
-        <w:t xml:space="preserve"> explain what you have completed for the actual design work you will present in the sub-section</w:t>
-      </w:r>
-      <w:r>
-        <w:rPr>
-          <w:color w:val="FF0000"/>
-        </w:rPr>
-        <w:t>s below.</w:t>
+        <w:pStyle w:val="Heading2"/>
+        <w:rPr>
+          <w:rFonts w:asciiTheme="minorHAnsi" w:eastAsiaTheme="minorEastAsia" w:hAnsiTheme="minorHAnsi" w:cstheme="minorBidi"/>
+          <w:b w:val="0"/>
+          <w:bCs w:val="0"/>
+          <w:color w:val="auto"/>
+          <w:sz w:val="22"/>
+          <w:szCs w:val="22"/>
+        </w:rPr>
+      </w:pPr>
+      <w:r>
+        <w:rPr>
+          <w:rFonts w:asciiTheme="minorHAnsi" w:eastAsiaTheme="minorEastAsia" w:hAnsiTheme="minorHAnsi" w:cstheme="minorBidi"/>
+          <w:b w:val="0"/>
+          <w:bCs w:val="0"/>
+          <w:color w:val="auto"/>
+          <w:sz w:val="22"/>
+          <w:szCs w:val="22"/>
+        </w:rPr>
+        <w:t>In the initial stages of our interface design, we employed a combination of modern design tools and methodologies to ensure a user-centric approach. Our primary objective was to create an interface that is both intuitive and efficient, catering to the diverse needs of our users.</w:t>
+      </w:r>
+    </w:p>
+    <w:p/>
+    <w:p>
+      <w:r>
+        <w:t>Tools used:</w:t>
+      </w:r>
+      <w:r>
+        <w:br/>
+      </w:r>
+      <w:r>
+        <w:t>Draw.io</w:t>
+      </w:r>
+      <w:r>
+        <w:t xml:space="preserve">: This digital design toolkit allowed us to create a blueprint of our interface, laying out the basic structure and elements. </w:t>
+      </w:r>
+      <w:r>
+        <w:br/>
+      </w:r>
+      <w:r>
+        <w:br/>
+      </w:r>
+      <w:r>
+        <w:t xml:space="preserve">Figma: Leveraging Figma's collaborative features, our team was able to work simultaneously on design prototypes, ensuring real-time feedback and iterations. Its vector-based tools also facilitated the creation of high-fidelity </w:t>
+      </w:r>
+      <w:r>
+        <w:t>mock-ups</w:t>
+      </w:r>
+      <w:r>
+        <w:t xml:space="preserve">. </w:t>
+      </w:r>
+      <w:r>
+        <w:br/>
+      </w:r>
+      <w:r>
+        <w:br/>
+      </w:r>
+      <w:r>
+        <w:t>Adobe XD: For interactive prototyping, we turned to Adobe XD. This enabled us to simulate the user experience, testing the flow and transitions between different sections of our application.</w:t>
       </w:r>
     </w:p>
     <w:p/>
@@ -2431,6 +2451,75 @@
         </w:numPr>
       </w:pPr>
       <w:r>
+        <w:rPr>
+          <w:noProof/>
+          <w:color w:val="FF0000"/>
+        </w:rPr>
+        <w:drawing>
+          <wp:anchor distT="0" distB="0" distL="114300" distR="114300" simplePos="0" relativeHeight="251658240" behindDoc="0" locked="0" layoutInCell="1" allowOverlap="1" wp14:anchorId="409DDFD7" wp14:editId="0BE11631">
+            <wp:simplePos x="0" y="0"/>
+            <wp:positionH relativeFrom="column">
+              <wp:posOffset>503298</wp:posOffset>
+            </wp:positionH>
+            <wp:positionV relativeFrom="paragraph">
+              <wp:posOffset>233045</wp:posOffset>
+            </wp:positionV>
+            <wp:extent cx="5044611" cy="4922317"/>
+            <wp:effectExtent l="0" t="0" r="0" b="5715"/>
+            <wp:wrapThrough wrapText="bothSides">
+              <wp:wrapPolygon edited="0">
+                <wp:start x="0" y="0"/>
+                <wp:lineTo x="0" y="21569"/>
+                <wp:lineTo x="21535" y="21569"/>
+                <wp:lineTo x="21535" y="0"/>
+                <wp:lineTo x="0" y="0"/>
+              </wp:wrapPolygon>
+            </wp:wrapThrough>
+            <wp:docPr id="2061750994" name="Picture 1"/>
+            <wp:cNvGraphicFramePr>
+              <a:graphicFrameLocks xmlns:a="http://schemas.openxmlformats.org/drawingml/2006/main" noChangeAspect="1"/>
+            </wp:cNvGraphicFramePr>
+            <a:graphic xmlns:a="http://schemas.openxmlformats.org/drawingml/2006/main">
+              <a:graphicData uri="http://schemas.openxmlformats.org/drawingml/2006/picture">
+                <pic:pic xmlns:pic="http://schemas.openxmlformats.org/drawingml/2006/picture">
+                  <pic:nvPicPr>
+                    <pic:cNvPr id="2061750994" name=""/>
+                    <pic:cNvPicPr/>
+                  </pic:nvPicPr>
+                  <pic:blipFill>
+                    <a:blip r:embed="rId6">
+                      <a:extLst>
+                        <a:ext uri="{28A0092B-C50C-407E-A947-70E740481C1C}">
+                          <a14:useLocalDpi xmlns:a14="http://schemas.microsoft.com/office/drawing/2010/main" val="0"/>
+                        </a:ext>
+                      </a:extLst>
+                    </a:blip>
+                    <a:stretch>
+                      <a:fillRect/>
+                    </a:stretch>
+                  </pic:blipFill>
+                  <pic:spPr>
+                    <a:xfrm>
+                      <a:off x="0" y="0"/>
+                      <a:ext cx="5044611" cy="4922317"/>
+                    </a:xfrm>
+                    <a:prstGeom prst="rect">
+                      <a:avLst/>
+                    </a:prstGeom>
+                  </pic:spPr>
+                </pic:pic>
+              </a:graphicData>
+            </a:graphic>
+            <wp14:sizeRelH relativeFrom="page">
+              <wp14:pctWidth>0</wp14:pctWidth>
+            </wp14:sizeRelH>
+            <wp14:sizeRelV relativeFrom="page">
+              <wp14:pctHeight>0</wp14:pctHeight>
+            </wp14:sizeRelV>
+          </wp:anchor>
+        </w:drawing>
+      </w:r>
+      <w:r>
         <w:t>Structural Design</w:t>
       </w:r>
     </w:p>
@@ -2444,31 +2533,39 @@
         <w:rPr>
           <w:color w:val="FF0000"/>
         </w:rPr>
-        <w:t>Structural design refers to the navigational and information structure of your product – the structure that supports the interface layout.  How will you structure your product?  How will you group your information?  How will you navigate through your product?  Why?  This can take the form of a diagram showing structure and hierarchy, supported by a discussion and justification of your choices.  Why have you made these design choices?</w:t>
-      </w:r>
-      <w:r>
-        <w:rPr>
-          <w:color w:val="FF0000"/>
-        </w:rPr>
-        <w:t xml:space="preserve"> </w:t>
-      </w:r>
-      <w:r>
-        <w:rPr>
-          <w:color w:val="FF0000"/>
-        </w:rPr>
-        <w:t xml:space="preserve">Describe and outline the structure of your </w:t>
-      </w:r>
-      <w:r>
-        <w:rPr>
-          <w:color w:val="FF0000"/>
-        </w:rPr>
-        <w:t>interface</w:t>
-      </w:r>
-      <w:r>
-        <w:rPr>
-          <w:color w:val="FF0000"/>
-        </w:rPr>
-        <w:t xml:space="preserve"> and of your information. </w:t>
+        <w:t xml:space="preserve">. </w:t>
+      </w:r>
+    </w:p>
+    <w:p>
+      <w:pPr>
+        <w:rPr>
+          <w:color w:val="FF0000"/>
+        </w:rPr>
+      </w:pPr>
+    </w:p>
+    <w:p>
+      <w:pPr>
+        <w:rPr>
+          <w:color w:val="FF0000"/>
+        </w:rPr>
+      </w:pPr>
+    </w:p>
+    <w:p/>
+    <w:p/>
+    <w:p/>
+    <w:p/>
+    <w:p/>
+    <w:p/>
+    <w:p/>
+    <w:p/>
+    <w:p/>
+    <w:p/>
+    <w:p/>
+    <w:p/>
+    <w:p>
+      <w:r>
+        <w:lastRenderedPageBreak/>
+        <w:t>The structure of this product is designed to provide users with a seamless experience, allowing them to easily navigate through the data, apply necessary filters, visualize the data in tables or graphs, and export the results. The choices made in this design prioritize user convenience and efficiency, ensuring that users can quickly access and analyse the data they need.</w:t>
       </w:r>
     </w:p>
     <w:p/>
@@ -2485,39 +2582,239 @@
       </w:r>
     </w:p>
     <w:p>
-      <w:pPr>
-        <w:rPr>
-          <w:color w:val="FF0000"/>
-        </w:rPr>
-      </w:pPr>
-      <w:r>
-        <w:rPr>
-          <w:color w:val="FF0000"/>
-        </w:rPr>
-        <w:t xml:space="preserve">Detail your visual design: Layout, visual elements, icons, graphics, style, colour, fonts general screen designs. This can be sketches, wireframes, </w:t>
-      </w:r>
-      <w:proofErr w:type="spellStart"/>
-      <w:r>
-        <w:rPr>
-          <w:color w:val="FF0000"/>
-        </w:rPr>
-        <w:t>mockups</w:t>
-      </w:r>
-      <w:proofErr w:type="spellEnd"/>
-      <w:r>
-        <w:rPr>
-          <w:color w:val="FF0000"/>
-        </w:rPr>
-        <w:t xml:space="preserve"> etc, supported by a discussion, explanation, and </w:t>
-      </w:r>
-      <w:r>
-        <w:rPr>
-          <w:color w:val="FF0000"/>
-        </w:rPr>
-        <w:t xml:space="preserve">justification of your choices. </w:t>
-      </w:r>
-    </w:p>
-    <w:p/>
+      <w:r>
+        <w:rPr>
+          <w:noProof/>
+        </w:rPr>
+        <w:drawing>
+          <wp:anchor distT="0" distB="0" distL="114300" distR="114300" simplePos="0" relativeHeight="251659264" behindDoc="0" locked="0" layoutInCell="1" allowOverlap="1" wp14:anchorId="54B9994F" wp14:editId="2EE336D8">
+            <wp:simplePos x="0" y="0"/>
+            <wp:positionH relativeFrom="column">
+              <wp:posOffset>194574</wp:posOffset>
+            </wp:positionH>
+            <wp:positionV relativeFrom="paragraph">
+              <wp:posOffset>239116</wp:posOffset>
+            </wp:positionV>
+            <wp:extent cx="5701665" cy="3771265"/>
+            <wp:effectExtent l="0" t="0" r="635" b="635"/>
+            <wp:wrapThrough wrapText="bothSides">
+              <wp:wrapPolygon edited="0">
+                <wp:start x="0" y="0"/>
+                <wp:lineTo x="0" y="21531"/>
+                <wp:lineTo x="21554" y="21531"/>
+                <wp:lineTo x="21554" y="0"/>
+                <wp:lineTo x="0" y="0"/>
+              </wp:wrapPolygon>
+            </wp:wrapThrough>
+            <wp:docPr id="2052130444" name="Picture 1" descr="A screenshot of a computer&#10;&#10;Description automatically generated"/>
+            <wp:cNvGraphicFramePr>
+              <a:graphicFrameLocks xmlns:a="http://schemas.openxmlformats.org/drawingml/2006/main" noChangeAspect="1"/>
+            </wp:cNvGraphicFramePr>
+            <a:graphic xmlns:a="http://schemas.openxmlformats.org/drawingml/2006/main">
+              <a:graphicData uri="http://schemas.openxmlformats.org/drawingml/2006/picture">
+                <pic:pic xmlns:pic="http://schemas.openxmlformats.org/drawingml/2006/picture">
+                  <pic:nvPicPr>
+                    <pic:cNvPr id="2052130444" name="Picture 1" descr="A screenshot of a computer&#10;&#10;Description automatically generated"/>
+                    <pic:cNvPicPr/>
+                  </pic:nvPicPr>
+                  <pic:blipFill>
+                    <a:blip r:embed="rId7">
+                      <a:extLst>
+                        <a:ext uri="{28A0092B-C50C-407E-A947-70E740481C1C}">
+                          <a14:useLocalDpi xmlns:a14="http://schemas.microsoft.com/office/drawing/2010/main" val="0"/>
+                        </a:ext>
+                      </a:extLst>
+                    </a:blip>
+                    <a:stretch>
+                      <a:fillRect/>
+                    </a:stretch>
+                  </pic:blipFill>
+                  <pic:spPr>
+                    <a:xfrm>
+                      <a:off x="0" y="0"/>
+                      <a:ext cx="5701665" cy="3771265"/>
+                    </a:xfrm>
+                    <a:prstGeom prst="rect">
+                      <a:avLst/>
+                    </a:prstGeom>
+                  </pic:spPr>
+                </pic:pic>
+              </a:graphicData>
+            </a:graphic>
+            <wp14:sizeRelH relativeFrom="page">
+              <wp14:pctWidth>0</wp14:pctWidth>
+            </wp14:sizeRelH>
+            <wp14:sizeRelV relativeFrom="page">
+              <wp14:pctHeight>0</wp14:pctHeight>
+            </wp14:sizeRelV>
+          </wp:anchor>
+        </w:drawing>
+      </w:r>
+    </w:p>
+    <w:p>
+      <w:r>
+        <w:br/>
+      </w:r>
+      <w:r>
+        <w:rPr>
+          <w:b/>
+          <w:bCs/>
+        </w:rPr>
+        <w:t>Visual Design Justification:</w:t>
+      </w:r>
+    </w:p>
+    <w:p>
+      <w:r>
+        <w:t>Our visual design prioritizes clarity, efficiency, and user-</w:t>
+      </w:r>
+      <w:r>
+        <w:t>friendliness</w:t>
+      </w:r>
+      <w:r>
+        <w:t xml:space="preserve">. The layout </w:t>
+      </w:r>
+      <w:r>
+        <w:t xml:space="preserve">was </w:t>
+      </w:r>
+      <w:r>
+        <w:t>crafted to ensure that users can quickly access and interact with the most crucial features.</w:t>
+      </w:r>
+    </w:p>
+    <w:p>
+      <w:pPr>
+        <w:numPr>
+          <w:ilvl w:val="0"/>
+          <w:numId w:val="7"/>
+        </w:numPr>
+      </w:pPr>
+      <w:r>
+        <w:rPr>
+          <w:b/>
+          <w:bCs/>
+        </w:rPr>
+        <w:t>Date and Time Selector at the Top</w:t>
+      </w:r>
+      <w:r>
+        <w:t xml:space="preserve">: Placing the date and time selector at the top </w:t>
+      </w:r>
+      <w:r>
+        <w:t xml:space="preserve">is to ensure the users are able to </w:t>
+      </w:r>
+      <w:r>
+        <w:t xml:space="preserve">filter to apply when analysing data. Its prominent position ensures that users can quickly set their desired time frame </w:t>
+      </w:r>
+      <w:r>
+        <w:t>simply</w:t>
+      </w:r>
+      <w:r>
+        <w:t>.</w:t>
+      </w:r>
+    </w:p>
+    <w:p>
+      <w:pPr>
+        <w:numPr>
+          <w:ilvl w:val="0"/>
+          <w:numId w:val="7"/>
+        </w:numPr>
+      </w:pPr>
+      <w:r>
+        <w:rPr>
+          <w:b/>
+          <w:bCs/>
+        </w:rPr>
+        <w:t>Alcohol Influence Filter</w:t>
+      </w:r>
+      <w:r>
+        <w:t>: Given the significance of understanding the impact of alcohol in accidents, a straightforward 'yes' or 'no' toggle was integrated. This choice simplifies the filtering process, allowing users to instantly view accidents influenced by alcohol.</w:t>
+      </w:r>
+    </w:p>
+    <w:p>
+      <w:pPr>
+        <w:numPr>
+          <w:ilvl w:val="0"/>
+          <w:numId w:val="7"/>
+        </w:numPr>
+      </w:pPr>
+      <w:r>
+        <w:rPr>
+          <w:b/>
+          <w:bCs/>
+        </w:rPr>
+        <w:t>Casualty Dropdown and Keyword Description</w:t>
+      </w:r>
+      <w:r>
+        <w:t>: These features are essential for users who want a more</w:t>
+      </w:r>
+      <w:r>
+        <w:t xml:space="preserve"> filtered</w:t>
+      </w:r>
+      <w:r>
+        <w:t xml:space="preserve"> analysis. By providing a dropdown for the number of casualties and a keyword description, users can tailor their data view to specific scenarios or types of accidents.</w:t>
+      </w:r>
+      <w:r>
+        <w:t xml:space="preserve"> This may include locations and maybe vehicle descriptions.</w:t>
+      </w:r>
+    </w:p>
+    <w:p>
+      <w:pPr>
+        <w:numPr>
+          <w:ilvl w:val="0"/>
+          <w:numId w:val="7"/>
+        </w:numPr>
+      </w:pPr>
+      <w:r>
+        <w:rPr>
+          <w:b/>
+          <w:bCs/>
+        </w:rPr>
+        <w:lastRenderedPageBreak/>
+        <w:t>Apply and Reset Buttons</w:t>
+      </w:r>
+      <w:r>
+        <w:t>: These buttons are placed near the filters for immediate action. The 'apply' button ensures users can confirm their choices, while the 'reset' button offers a quick way to start afresh, enhancing user experience by offering flexibility.</w:t>
+      </w:r>
+    </w:p>
+    <w:p>
+      <w:pPr>
+        <w:numPr>
+          <w:ilvl w:val="0"/>
+          <w:numId w:val="7"/>
+        </w:numPr>
+      </w:pPr>
+      <w:r>
+        <w:rPr>
+          <w:b/>
+          <w:bCs/>
+        </w:rPr>
+        <w:t>Graph and Table View on the Right</w:t>
+      </w:r>
+      <w:r>
+        <w:t xml:space="preserve">: Visual data representation is vital for intuitive understanding. By placing the graph and table view on the right, users can immediately see the results of their filters, making data analysis more seamless. </w:t>
+      </w:r>
+    </w:p>
+    <w:p>
+      <w:pPr>
+        <w:numPr>
+          <w:ilvl w:val="0"/>
+          <w:numId w:val="7"/>
+        </w:numPr>
+      </w:pPr>
+      <w:r>
+        <w:rPr>
+          <w:b/>
+          <w:bCs/>
+        </w:rPr>
+        <w:t>Export Data Button</w:t>
+      </w:r>
+      <w:r>
+        <w:t>: Recognizing the need for users to utilize the data outside the platform, an export button is conveniently placed. This ensures that users can easily take their insights and share or further analyse them in different environments.</w:t>
+      </w:r>
+    </w:p>
+    <w:p>
+      <w:r>
+        <w:t>In conclusion, every element of our wireframe is designed with the user's needs in mind. The layout and visual elements are not just aesthetic choices but are rooted in the objective of making data analysis as intuitive and efficient as possible for our users.</w:t>
+      </w:r>
+    </w:p>
     <w:p/>
     <w:sectPr>
       <w:pgSz w:w="11906" w:h="16838"/>
@@ -2532,6 +2829,155 @@
 <file path=word/numbering.xml><?xml version="1.0" encoding="utf-8"?>
 <w:numbering xmlns:wpc="http://schemas.microsoft.com/office/word/2010/wordprocessingCanvas" xmlns:cx="http://schemas.microsoft.com/office/drawing/2014/chartex" xmlns:cx1="http://schemas.microsoft.com/office/drawing/2015/9/8/chartex" xmlns:cx2="http://schemas.microsoft.com/office/drawing/2015/10/21/chartex" xmlns:cx3="http://schemas.microsoft.com/office/drawing/2016/5/9/chartex" xmlns:cx4="http://schemas.microsoft.com/office/drawing/2016/5/10/chartex" xmlns:cx5="http://schemas.microsoft.com/office/drawing/2016/5/11/chartex" xmlns:cx6="http://schemas.microsoft.com/office/drawing/2016/5/12/chartex" xmlns:cx7="http://schemas.microsoft.com/office/drawing/2016/5/13/chartex" xmlns:cx8="http://schemas.microsoft.com/office/drawing/2016/5/14/chartex" xmlns:mc="http://schemas.openxmlformats.org/markup-compatibility/2006" xmlns:aink="http://schemas.microsoft.com/office/drawing/2016/ink" xmlns:am3d="http://schemas.microsoft.com/office/drawing/2017/model3d" xmlns:o="urn:schemas-microsoft-com:office:office" xmlns:oel="http://schemas.microsoft.com/office/2019/extlst" xmlns:r="http://schemas.openxmlformats.org/officeDocument/2006/relationships" xmlns:m="http://schemas.openxmlformats.org/officeDocument/2006/math" xmlns:v="urn:schemas-microsoft-com:vml" xmlns:wp14="http://schemas.microsoft.com/office/word/2010/wordprocessingDrawing" xmlns:wp="http://schemas.openxmlformats.org/drawingml/2006/wordprocessingDrawing" xmlns:w10="urn:schemas-microsoft-com:office:word" xmlns:w="http://schemas.openxmlformats.org/wordprocessingml/2006/main" xmlns:w14="http://schemas.microsoft.com/office/word/2010/wordml" xmlns:w15="http://schemas.microsoft.com/office/word/2012/wordml" xmlns:w16cex="http://schemas.microsoft.com/office/word/2018/wordml/cex" xmlns:w16cid="http://schemas.microsoft.com/office/word/2016/wordml/cid" xmlns:w16="http://schemas.microsoft.com/office/word/2018/wordml" xmlns:w16sdtdh="http://schemas.microsoft.com/office/word/2020/wordml/sdtdatahash" xmlns:w16se="http://schemas.microsoft.com/office/word/2015/wordml/symex" xmlns:wpg="http://schemas.microsoft.com/office/word/2010/wordprocessingGroup" xmlns:wpi="http://schemas.microsoft.com/office/word/2010/wordprocessingInk" xmlns:wne="http://schemas.microsoft.com/office/word/2006/wordml" xmlns:wps="http://schemas.microsoft.com/office/word/2010/wordprocessingShape" mc:Ignorable="w14 w15 w16se w16cid w16 w16cex w16sdtdh wp14">
   <w:abstractNum w:abstractNumId="0" w15:restartNumberingAfterBreak="0">
+    <w:nsid w:val="2FB868AE"/>
+    <w:multiLevelType w:val="multilevel"/>
+    <w:tmpl w:val="59AA2330"/>
+    <w:lvl w:ilvl="0">
+      <w:start w:val="1"/>
+      <w:numFmt w:val="bullet"/>
+      <w:lvlText w:val=""/>
+      <w:lvlJc w:val="left"/>
+      <w:pPr>
+        <w:tabs>
+          <w:tab w:val="num" w:pos="720"/>
+        </w:tabs>
+        <w:ind w:left="720" w:hanging="360"/>
+      </w:pPr>
+      <w:rPr>
+        <w:rFonts w:ascii="Symbol" w:hAnsi="Symbol" w:hint="default"/>
+        <w:sz w:val="20"/>
+      </w:rPr>
+    </w:lvl>
+    <w:lvl w:ilvl="1" w:tentative="1">
+      <w:start w:val="1"/>
+      <w:numFmt w:val="bullet"/>
+      <w:lvlText w:val=""/>
+      <w:lvlJc w:val="left"/>
+      <w:pPr>
+        <w:tabs>
+          <w:tab w:val="num" w:pos="1440"/>
+        </w:tabs>
+        <w:ind w:left="1440" w:hanging="360"/>
+      </w:pPr>
+      <w:rPr>
+        <w:rFonts w:ascii="Symbol" w:hAnsi="Symbol" w:hint="default"/>
+        <w:sz w:val="20"/>
+      </w:rPr>
+    </w:lvl>
+    <w:lvl w:ilvl="2" w:tentative="1">
+      <w:start w:val="1"/>
+      <w:numFmt w:val="bullet"/>
+      <w:lvlText w:val=""/>
+      <w:lvlJc w:val="left"/>
+      <w:pPr>
+        <w:tabs>
+          <w:tab w:val="num" w:pos="2160"/>
+        </w:tabs>
+        <w:ind w:left="2160" w:hanging="360"/>
+      </w:pPr>
+      <w:rPr>
+        <w:rFonts w:ascii="Symbol" w:hAnsi="Symbol" w:hint="default"/>
+        <w:sz w:val="20"/>
+      </w:rPr>
+    </w:lvl>
+    <w:lvl w:ilvl="3" w:tentative="1">
+      <w:start w:val="1"/>
+      <w:numFmt w:val="bullet"/>
+      <w:lvlText w:val=""/>
+      <w:lvlJc w:val="left"/>
+      <w:pPr>
+        <w:tabs>
+          <w:tab w:val="num" w:pos="2880"/>
+        </w:tabs>
+        <w:ind w:left="2880" w:hanging="360"/>
+      </w:pPr>
+      <w:rPr>
+        <w:rFonts w:ascii="Symbol" w:hAnsi="Symbol" w:hint="default"/>
+        <w:sz w:val="20"/>
+      </w:rPr>
+    </w:lvl>
+    <w:lvl w:ilvl="4" w:tentative="1">
+      <w:start w:val="1"/>
+      <w:numFmt w:val="bullet"/>
+      <w:lvlText w:val=""/>
+      <w:lvlJc w:val="left"/>
+      <w:pPr>
+        <w:tabs>
+          <w:tab w:val="num" w:pos="3600"/>
+        </w:tabs>
+        <w:ind w:left="3600" w:hanging="360"/>
+      </w:pPr>
+      <w:rPr>
+        <w:rFonts w:ascii="Symbol" w:hAnsi="Symbol" w:hint="default"/>
+        <w:sz w:val="20"/>
+      </w:rPr>
+    </w:lvl>
+    <w:lvl w:ilvl="5" w:tentative="1">
+      <w:start w:val="1"/>
+      <w:numFmt w:val="bullet"/>
+      <w:lvlText w:val=""/>
+      <w:lvlJc w:val="left"/>
+      <w:pPr>
+        <w:tabs>
+          <w:tab w:val="num" w:pos="4320"/>
+        </w:tabs>
+        <w:ind w:left="4320" w:hanging="360"/>
+      </w:pPr>
+      <w:rPr>
+        <w:rFonts w:ascii="Symbol" w:hAnsi="Symbol" w:hint="default"/>
+        <w:sz w:val="20"/>
+      </w:rPr>
+    </w:lvl>
+    <w:lvl w:ilvl="6" w:tentative="1">
+      <w:start w:val="1"/>
+      <w:numFmt w:val="bullet"/>
+      <w:lvlText w:val=""/>
+      <w:lvlJc w:val="left"/>
+      <w:pPr>
+        <w:tabs>
+          <w:tab w:val="num" w:pos="5040"/>
+        </w:tabs>
+        <w:ind w:left="5040" w:hanging="360"/>
+      </w:pPr>
+      <w:rPr>
+        <w:rFonts w:ascii="Symbol" w:hAnsi="Symbol" w:hint="default"/>
+        <w:sz w:val="20"/>
+      </w:rPr>
+    </w:lvl>
+    <w:lvl w:ilvl="7" w:tentative="1">
+      <w:start w:val="1"/>
+      <w:numFmt w:val="bullet"/>
+      <w:lvlText w:val=""/>
+      <w:lvlJc w:val="left"/>
+      <w:pPr>
+        <w:tabs>
+          <w:tab w:val="num" w:pos="5760"/>
+        </w:tabs>
+        <w:ind w:left="5760" w:hanging="360"/>
+      </w:pPr>
+      <w:rPr>
+        <w:rFonts w:ascii="Symbol" w:hAnsi="Symbol" w:hint="default"/>
+        <w:sz w:val="20"/>
+      </w:rPr>
+    </w:lvl>
+    <w:lvl w:ilvl="8" w:tentative="1">
+      <w:start w:val="1"/>
+      <w:numFmt w:val="bullet"/>
+      <w:lvlText w:val=""/>
+      <w:lvlJc w:val="left"/>
+      <w:pPr>
+        <w:tabs>
+          <w:tab w:val="num" w:pos="6480"/>
+        </w:tabs>
+        <w:ind w:left="6480" w:hanging="360"/>
+      </w:pPr>
+      <w:rPr>
+        <w:rFonts w:ascii="Symbol" w:hAnsi="Symbol" w:hint="default"/>
+        <w:sz w:val="20"/>
+      </w:rPr>
+    </w:lvl>
+  </w:abstractNum>
+  <w:abstractNum w:abstractNumId="1" w15:restartNumberingAfterBreak="0">
     <w:nsid w:val="367E3F6A"/>
     <w:multiLevelType w:val="hybridMultilevel"/>
     <w:tmpl w:val="0CB6E2E4"/>
@@ -2643,7 +3089,7 @@
       </w:rPr>
     </w:lvl>
   </w:abstractNum>
-  <w:abstractNum w:abstractNumId="1" w15:restartNumberingAfterBreak="0">
+  <w:abstractNum w:abstractNumId="2" w15:restartNumberingAfterBreak="0">
     <w:nsid w:val="375D36C8"/>
     <w:multiLevelType w:val="multilevel"/>
     <w:tmpl w:val="CF405D9C"/>
@@ -2756,7 +3202,7 @@
       </w:rPr>
     </w:lvl>
   </w:abstractNum>
-  <w:abstractNum w:abstractNumId="2" w15:restartNumberingAfterBreak="0">
+  <w:abstractNum w:abstractNumId="3" w15:restartNumberingAfterBreak="0">
     <w:nsid w:val="594D2C6D"/>
     <w:multiLevelType w:val="hybridMultilevel"/>
     <w:tmpl w:val="BA2812A4"/>
@@ -2868,7 +3314,7 @@
       </w:rPr>
     </w:lvl>
   </w:abstractNum>
-  <w:abstractNum w:abstractNumId="3" w15:restartNumberingAfterBreak="0">
+  <w:abstractNum w:abstractNumId="4" w15:restartNumberingAfterBreak="0">
     <w:nsid w:val="63D23837"/>
     <w:multiLevelType w:val="hybridMultilevel"/>
     <w:tmpl w:val="9BD61186"/>
@@ -2980,7 +3426,7 @@
       </w:rPr>
     </w:lvl>
   </w:abstractNum>
-  <w:abstractNum w:abstractNumId="4" w15:restartNumberingAfterBreak="0">
+  <w:abstractNum w:abstractNumId="5" w15:restartNumberingAfterBreak="0">
     <w:nsid w:val="66162F7D"/>
     <w:multiLevelType w:val="hybridMultilevel"/>
     <w:tmpl w:val="38A2F066"/>
@@ -3093,7 +3539,7 @@
       </w:rPr>
     </w:lvl>
   </w:abstractNum>
-  <w:abstractNum w:abstractNumId="5" w15:restartNumberingAfterBreak="0">
+  <w:abstractNum w:abstractNumId="6" w15:restartNumberingAfterBreak="0">
     <w:nsid w:val="765D23A3"/>
     <w:multiLevelType w:val="multilevel"/>
     <w:tmpl w:val="D2A25216"/>
@@ -3207,21 +3653,24 @@
     </w:lvl>
   </w:abstractNum>
   <w:num w:numId="1" w16cid:durableId="1342779109">
+    <w:abstractNumId w:val="2"/>
+  </w:num>
+  <w:num w:numId="2" w16cid:durableId="587202826">
+    <w:abstractNumId w:val="6"/>
+  </w:num>
+  <w:num w:numId="3" w16cid:durableId="9258130">
+    <w:abstractNumId w:val="5"/>
+  </w:num>
+  <w:num w:numId="4" w16cid:durableId="1526552330">
+    <w:abstractNumId w:val="3"/>
+  </w:num>
+  <w:num w:numId="5" w16cid:durableId="1740131873">
+    <w:abstractNumId w:val="4"/>
+  </w:num>
+  <w:num w:numId="6" w16cid:durableId="1784767990">
     <w:abstractNumId w:val="1"/>
   </w:num>
-  <w:num w:numId="2" w16cid:durableId="587202826">
-    <w:abstractNumId w:val="5"/>
-  </w:num>
-  <w:num w:numId="3" w16cid:durableId="9258130">
-    <w:abstractNumId w:val="4"/>
-  </w:num>
-  <w:num w:numId="4" w16cid:durableId="1526552330">
-    <w:abstractNumId w:val="2"/>
-  </w:num>
-  <w:num w:numId="5" w16cid:durableId="1740131873">
-    <w:abstractNumId w:val="3"/>
-  </w:num>
-  <w:num w:numId="6" w16cid:durableId="1784767990">
+  <w:num w:numId="7" w16cid:durableId="1077553115">
     <w:abstractNumId w:val="0"/>
   </w:num>
 </w:numbering>
@@ -4353,6 +4802,19 @@
     <w:basedOn w:val="DefaultParagraphFont"/>
     <w:rsid w:val="001745C4"/>
   </w:style>
+  <w:style w:type="paragraph" w:styleId="NormalWeb">
+    <w:name w:val="Normal (Web)"/>
+    <w:basedOn w:val="Normal"/>
+    <w:uiPriority w:val="99"/>
+    <w:semiHidden/>
+    <w:unhideWhenUsed/>
+    <w:rsid w:val="00B52939"/>
+    <w:rPr>
+      <w:rFonts w:ascii="Times New Roman" w:hAnsi="Times New Roman" w:cs="Times New Roman"/>
+      <w:sz w:val="24"/>
+      <w:szCs w:val="24"/>
+    </w:rPr>
+  </w:style>
 </w:styles>
 </file>
 

</xml_diff>